<commit_message>
Making progress on post-mammoth-processing.py
</commit_message>
<xml_diff>
--- a/Submitted-Word-Documents/sample-from-generic-rootstalk-template/sample-from-generic-rootstalk-template.docx
+++ b/Submitted-Word-Documents/sample-from-generic-rootstalk-template/sample-from-generic-rootstalk-template.docx
@@ -48,18 +48,13 @@
     <w:p>
       <w:pPr>
         <w:pStyle w:val="Hero-Image"/>
-        <w:rPr>
-          <w:rStyle w:val="Emphasis"/>
-          <w:i w:val="0"/>
-          <w:iCs w:val="0"/>
-        </w:rPr>
       </w:pPr>
       <w:r>
         <w:rPr>
           <w:noProof/>
         </w:rPr>
         <w:drawing>
-          <wp:anchor distT="0" distB="0" distL="114300" distR="114300" simplePos="0" relativeHeight="251659266" behindDoc="0" locked="0" layoutInCell="1" allowOverlap="0" wp14:anchorId="30E1F061" wp14:editId="66CF7DA5">
+          <wp:anchor distT="0" distB="0" distL="114300" distR="114300" simplePos="0" relativeHeight="251659266" behindDoc="0" locked="0" layoutInCell="1" allowOverlap="0" wp14:anchorId="41B47F82" wp14:editId="448C8374">
             <wp:simplePos x="0" y="0"/>
             <wp:positionH relativeFrom="column">
               <wp:posOffset>-351790</wp:posOffset>
@@ -135,386 +130,209 @@
     </w:p>
     <w:p>
       <w:pPr>
-        <w:rPr>
-          <w:rStyle w:val="Emphasis"/>
-        </w:rPr>
-      </w:pPr>
-      <w:r>
-        <w:rPr>
-          <w:rStyle w:val="Emphasis"/>
-        </w:rPr>
-        <w:t>This is an “</w:t>
+        <w:pStyle w:val="Emphasized-Paragraph"/>
+      </w:pPr>
+      <w:r>
+        <w:t>This is an “Emphasi</w:t>
+      </w:r>
+      <w:r>
+        <w:t>zed-Paragraph</w:t>
+      </w:r>
+      <w:r>
+        <w:t>”</w:t>
+      </w:r>
+      <w:r>
+        <w:t xml:space="preserve"> </w:t>
+      </w:r>
+      <w:r>
+        <w:t xml:space="preserve">styled paragraph.  It will appear in italics as you see here.  Used primarily for introductory or editorial content, or comments about the piece, not “of” the piece. Lorem ipsum dolor sit </w:t>
       </w:r>
       <w:proofErr w:type="spellStart"/>
-      <w:proofErr w:type="gramStart"/>
-      <w:r>
-        <w:rPr>
-          <w:rStyle w:val="Emphasis"/>
-        </w:rPr>
-        <w:t>Emphasis”styled</w:t>
+      <w:r>
+        <w:t>amet</w:t>
       </w:r>
       <w:proofErr w:type="spellEnd"/>
-      <w:proofErr w:type="gramEnd"/>
-      <w:r>
-        <w:rPr>
-          <w:rStyle w:val="Emphasis"/>
-        </w:rPr>
-        <w:t xml:space="preserve"> paragraph.  It will appear in italics as you see here.  Used primarily for introductory or editorial content, or comments about the piece, not “of” the piece. </w:t>
-      </w:r>
-      <w:r>
-        <w:rPr>
-          <w:rStyle w:val="Emphasis"/>
-        </w:rPr>
-        <w:t xml:space="preserve">Lorem ipsum dolor sit </w:t>
+      <w:r>
+        <w:t xml:space="preserve">, </w:t>
       </w:r>
       <w:proofErr w:type="spellStart"/>
       <w:r>
-        <w:rPr>
-          <w:rStyle w:val="Emphasis"/>
-        </w:rPr>
+        <w:t>consectetuer</w:t>
+      </w:r>
+      <w:proofErr w:type="spellEnd"/>
+      <w:r>
+        <w:t xml:space="preserve"> </w:t>
+      </w:r>
+      <w:proofErr w:type="spellStart"/>
+      <w:r>
+        <w:t>adipiscing</w:t>
+      </w:r>
+      <w:proofErr w:type="spellEnd"/>
+      <w:r>
+        <w:t xml:space="preserve"> </w:t>
+      </w:r>
+      <w:proofErr w:type="spellStart"/>
+      <w:r>
+        <w:t>elit</w:t>
+      </w:r>
+      <w:proofErr w:type="spellEnd"/>
+      <w:r>
+        <w:t xml:space="preserve">. Maecenas </w:t>
+      </w:r>
+      <w:proofErr w:type="spellStart"/>
+      <w:r>
+        <w:t>porttitor</w:t>
+      </w:r>
+      <w:proofErr w:type="spellEnd"/>
+      <w:r>
+        <w:t xml:space="preserve"> </w:t>
+      </w:r>
+      <w:proofErr w:type="spellStart"/>
+      <w:r>
+        <w:t>congue</w:t>
+      </w:r>
+      <w:proofErr w:type="spellEnd"/>
+      <w:r>
+        <w:t xml:space="preserve"> </w:t>
+      </w:r>
+      <w:proofErr w:type="spellStart"/>
+      <w:r>
+        <w:t>massa</w:t>
+      </w:r>
+      <w:proofErr w:type="spellEnd"/>
+      <w:r>
+        <w:t xml:space="preserve">. </w:t>
+      </w:r>
+      <w:proofErr w:type="spellStart"/>
+      <w:r>
+        <w:t>Fusce</w:t>
+      </w:r>
+      <w:proofErr w:type="spellEnd"/>
+      <w:r>
+        <w:t xml:space="preserve"> </w:t>
+      </w:r>
+      <w:proofErr w:type="spellStart"/>
+      <w:r>
+        <w:t>posuere</w:t>
+      </w:r>
+      <w:proofErr w:type="spellEnd"/>
+      <w:r>
+        <w:t xml:space="preserve">, magna sed pulvinar </w:t>
+      </w:r>
+      <w:proofErr w:type="spellStart"/>
+      <w:r>
+        <w:t>ultricies</w:t>
+      </w:r>
+      <w:proofErr w:type="spellEnd"/>
+      <w:r>
+        <w:t xml:space="preserve">, </w:t>
+      </w:r>
+      <w:proofErr w:type="spellStart"/>
+      <w:r>
+        <w:t>purus</w:t>
+      </w:r>
+      <w:proofErr w:type="spellEnd"/>
+      <w:r>
+        <w:t xml:space="preserve"> </w:t>
+      </w:r>
+      <w:proofErr w:type="spellStart"/>
+      <w:r>
+        <w:t>lectus</w:t>
+      </w:r>
+      <w:proofErr w:type="spellEnd"/>
+      <w:r>
+        <w:t xml:space="preserve"> </w:t>
+      </w:r>
+      <w:proofErr w:type="spellStart"/>
+      <w:r>
+        <w:t>malesuada</w:t>
+      </w:r>
+      <w:proofErr w:type="spellEnd"/>
+      <w:r>
+        <w:t xml:space="preserve"> libero, sit </w:t>
+      </w:r>
+      <w:proofErr w:type="spellStart"/>
+      <w:r>
         <w:t>amet</w:t>
       </w:r>
       <w:proofErr w:type="spellEnd"/>
       <w:r>
-        <w:rPr>
-          <w:rStyle w:val="Emphasis"/>
-        </w:rPr>
-        <w:t xml:space="preserve">, </w:t>
+        <w:t xml:space="preserve"> </w:t>
       </w:r>
       <w:proofErr w:type="spellStart"/>
       <w:r>
-        <w:rPr>
-          <w:rStyle w:val="Emphasis"/>
-        </w:rPr>
-        <w:t>consectetuer</w:t>
+        <w:t>commodo</w:t>
       </w:r>
       <w:proofErr w:type="spellEnd"/>
       <w:r>
-        <w:rPr>
-          <w:rStyle w:val="Emphasis"/>
-        </w:rPr>
+        <w:t xml:space="preserve"> magna eros </w:t>
+      </w:r>
+      <w:proofErr w:type="spellStart"/>
+      <w:r>
+        <w:t>quis</w:t>
+      </w:r>
+      <w:proofErr w:type="spellEnd"/>
+      <w:r>
         <w:t xml:space="preserve"> </w:t>
       </w:r>
       <w:proofErr w:type="spellStart"/>
       <w:r>
-        <w:rPr>
-          <w:rStyle w:val="Emphasis"/>
-        </w:rPr>
-        <w:t>adipiscing</w:t>
+        <w:t>urna</w:t>
       </w:r>
       <w:proofErr w:type="spellEnd"/>
       <w:r>
-        <w:rPr>
-          <w:rStyle w:val="Emphasis"/>
-        </w:rPr>
+        <w:t xml:space="preserve">.  Nunc </w:t>
+      </w:r>
+      <w:proofErr w:type="spellStart"/>
+      <w:r>
+        <w:t>viverra</w:t>
+      </w:r>
+      <w:proofErr w:type="spellEnd"/>
+      <w:r>
         <w:t xml:space="preserve"> </w:t>
       </w:r>
       <w:proofErr w:type="spellStart"/>
       <w:r>
-        <w:rPr>
-          <w:rStyle w:val="Emphasis"/>
-        </w:rPr>
-        <w:t>elit</w:t>
+        <w:t>imperdiet</w:t>
       </w:r>
       <w:proofErr w:type="spellEnd"/>
       <w:r>
-        <w:rPr>
-          <w:rStyle w:val="Emphasis"/>
-        </w:rPr>
-        <w:t xml:space="preserve">. Maecenas </w:t>
+        <w:t xml:space="preserve"> </w:t>
       </w:r>
       <w:proofErr w:type="spellStart"/>
       <w:r>
-        <w:rPr>
-          <w:rStyle w:val="Emphasis"/>
-        </w:rPr>
-        <w:t>porttitor</w:t>
+        <w:t>enim</w:t>
       </w:r>
       <w:proofErr w:type="spellEnd"/>
       <w:r>
-        <w:rPr>
-          <w:rStyle w:val="Emphasis"/>
-        </w:rPr>
-        <w:t xml:space="preserve"> </w:t>
+        <w:t xml:space="preserve">. </w:t>
       </w:r>
       <w:proofErr w:type="spellStart"/>
       <w:r>
-        <w:rPr>
-          <w:rStyle w:val="Emphasis"/>
-        </w:rPr>
-        <w:t>congue</w:t>
+        <w:t>Fusce</w:t>
       </w:r>
       <w:proofErr w:type="spellEnd"/>
       <w:r>
-        <w:rPr>
-          <w:rStyle w:val="Emphasis"/>
-        </w:rPr>
-        <w:t xml:space="preserve"> </w:t>
+        <w:t xml:space="preserve"> est. </w:t>
       </w:r>
       <w:proofErr w:type="spellStart"/>
       <w:r>
-        <w:rPr>
-          <w:rStyle w:val="Emphasis"/>
-        </w:rPr>
-        <w:t>massa</w:t>
+        <w:t>Vivamus</w:t>
       </w:r>
       <w:proofErr w:type="spellEnd"/>
       <w:r>
-        <w:rPr>
-          <w:rStyle w:val="Emphasis"/>
-        </w:rPr>
-        <w:t xml:space="preserve">. </w:t>
+        <w:t xml:space="preserve"> a </w:t>
       </w:r>
       <w:proofErr w:type="spellStart"/>
       <w:r>
-        <w:rPr>
-          <w:rStyle w:val="Emphasis"/>
-        </w:rPr>
-        <w:t>Fusce</w:t>
+        <w:t>tellus</w:t>
       </w:r>
       <w:proofErr w:type="spellEnd"/>
       <w:r>
-        <w:rPr>
-          <w:rStyle w:val="Emphasis"/>
-        </w:rPr>
-        <w:t xml:space="preserve"> </w:t>
-      </w:r>
-      <w:proofErr w:type="spellStart"/>
-      <w:r>
-        <w:rPr>
-          <w:rStyle w:val="Emphasis"/>
-        </w:rPr>
-        <w:t>posuere</w:t>
-      </w:r>
-      <w:proofErr w:type="spellEnd"/>
-      <w:r>
-        <w:rPr>
-          <w:rStyle w:val="Emphasis"/>
-        </w:rPr>
-        <w:t xml:space="preserve">, magna sed pulvinar </w:t>
-      </w:r>
-      <w:proofErr w:type="spellStart"/>
-      <w:r>
-        <w:rPr>
-          <w:rStyle w:val="Emphasis"/>
-        </w:rPr>
-        <w:t>ultricies</w:t>
-      </w:r>
-      <w:proofErr w:type="spellEnd"/>
-      <w:r>
-        <w:rPr>
-          <w:rStyle w:val="Emphasis"/>
-        </w:rPr>
-        <w:t xml:space="preserve">, </w:t>
-      </w:r>
-      <w:proofErr w:type="spellStart"/>
-      <w:r>
-        <w:rPr>
-          <w:rStyle w:val="Emphasis"/>
-        </w:rPr>
-        <w:t>purus</w:t>
-      </w:r>
-      <w:proofErr w:type="spellEnd"/>
-      <w:r>
-        <w:rPr>
-          <w:rStyle w:val="Emphasis"/>
-        </w:rPr>
-        <w:t xml:space="preserve"> </w:t>
-      </w:r>
-      <w:proofErr w:type="spellStart"/>
-      <w:r>
-        <w:rPr>
-          <w:rStyle w:val="Emphasis"/>
-        </w:rPr>
-        <w:t>lectus</w:t>
-      </w:r>
-      <w:proofErr w:type="spellEnd"/>
-      <w:r>
-        <w:rPr>
-          <w:rStyle w:val="Emphasis"/>
-        </w:rPr>
-        <w:t xml:space="preserve"> </w:t>
-      </w:r>
-      <w:proofErr w:type="spellStart"/>
-      <w:r>
-        <w:rPr>
-          <w:rStyle w:val="Emphasis"/>
-        </w:rPr>
-        <w:t>malesuada</w:t>
-      </w:r>
-      <w:proofErr w:type="spellEnd"/>
-      <w:r>
-        <w:rPr>
-          <w:rStyle w:val="Emphasis"/>
-        </w:rPr>
-        <w:t xml:space="preserve"> libero, sit </w:t>
-      </w:r>
-      <w:proofErr w:type="spellStart"/>
-      <w:r>
-        <w:rPr>
-          <w:rStyle w:val="Emphasis"/>
-        </w:rPr>
-        <w:t>amet</w:t>
-      </w:r>
-      <w:proofErr w:type="spellEnd"/>
-      <w:r>
-        <w:rPr>
-          <w:rStyle w:val="Emphasis"/>
-        </w:rPr>
-        <w:t xml:space="preserve"> </w:t>
-      </w:r>
-      <w:proofErr w:type="spellStart"/>
-      <w:r>
-        <w:rPr>
-          <w:rStyle w:val="Emphasis"/>
-        </w:rPr>
-        <w:t>commodo</w:t>
-      </w:r>
-      <w:proofErr w:type="spellEnd"/>
-      <w:r>
-        <w:rPr>
-          <w:rStyle w:val="Emphasis"/>
-        </w:rPr>
-        <w:t xml:space="preserve"> magna eros </w:t>
-      </w:r>
-      <w:proofErr w:type="spellStart"/>
-      <w:r>
-        <w:rPr>
-          <w:rStyle w:val="Emphasis"/>
-        </w:rPr>
-        <w:t>quis</w:t>
-      </w:r>
-      <w:proofErr w:type="spellEnd"/>
-      <w:r>
-        <w:rPr>
-          <w:rStyle w:val="Emphasis"/>
-        </w:rPr>
-        <w:t xml:space="preserve"> </w:t>
-      </w:r>
-      <w:proofErr w:type="spellStart"/>
-      <w:r>
-        <w:rPr>
-          <w:rStyle w:val="Emphasis"/>
-        </w:rPr>
-        <w:t>urna</w:t>
-      </w:r>
-      <w:proofErr w:type="spellEnd"/>
-      <w:r>
-        <w:rPr>
-          <w:rStyle w:val="Emphasis"/>
-        </w:rPr>
-        <w:t>.</w:t>
-      </w:r>
-      <w:r>
-        <w:rPr>
-          <w:rStyle w:val="Emphasis"/>
-        </w:rPr>
-        <w:t xml:space="preserve">  </w:t>
-      </w:r>
-      <w:r>
-        <w:rPr>
-          <w:rStyle w:val="Emphasis"/>
-        </w:rPr>
-        <w:t xml:space="preserve">Nunc </w:t>
-      </w:r>
-      <w:proofErr w:type="spellStart"/>
-      <w:r>
-        <w:rPr>
-          <w:rStyle w:val="Emphasis"/>
-        </w:rPr>
-        <w:t>viverra</w:t>
-      </w:r>
-      <w:proofErr w:type="spellEnd"/>
-      <w:r>
-        <w:rPr>
-          <w:rStyle w:val="Emphasis"/>
-        </w:rPr>
-        <w:t xml:space="preserve"> </w:t>
-      </w:r>
-      <w:proofErr w:type="spellStart"/>
-      <w:r>
-        <w:rPr>
-          <w:rStyle w:val="Emphasis"/>
-        </w:rPr>
-        <w:t>imperdiet</w:t>
-      </w:r>
-      <w:proofErr w:type="spellEnd"/>
-      <w:r>
-        <w:rPr>
-          <w:rStyle w:val="Emphasis"/>
-        </w:rPr>
-        <w:t xml:space="preserve"> </w:t>
-      </w:r>
-      <w:proofErr w:type="spellStart"/>
-      <w:r>
-        <w:rPr>
-          <w:rStyle w:val="Emphasis"/>
-        </w:rPr>
-        <w:t>enim</w:t>
-      </w:r>
-      <w:proofErr w:type="spellEnd"/>
-      <w:r>
-        <w:rPr>
-          <w:rStyle w:val="Emphasis"/>
-        </w:rPr>
-        <w:t xml:space="preserve">. </w:t>
-      </w:r>
-      <w:proofErr w:type="spellStart"/>
-      <w:r>
-        <w:rPr>
-          <w:rStyle w:val="Emphasis"/>
-        </w:rPr>
-        <w:t>Fusce</w:t>
-      </w:r>
-      <w:proofErr w:type="spellEnd"/>
-      <w:r>
-        <w:rPr>
-          <w:rStyle w:val="Emphasis"/>
-        </w:rPr>
-        <w:t xml:space="preserve"> est. </w:t>
-      </w:r>
-      <w:proofErr w:type="spellStart"/>
-      <w:r>
-        <w:rPr>
-          <w:rStyle w:val="Emphasis"/>
-        </w:rPr>
-        <w:t>Vivamus</w:t>
-      </w:r>
-      <w:proofErr w:type="spellEnd"/>
-      <w:r>
-        <w:rPr>
-          <w:rStyle w:val="Emphasis"/>
-        </w:rPr>
-        <w:t xml:space="preserve"> a </w:t>
-      </w:r>
-      <w:proofErr w:type="spellStart"/>
-      <w:r>
-        <w:rPr>
-          <w:rStyle w:val="Emphasis"/>
-        </w:rPr>
-        <w:t>tellus</w:t>
-      </w:r>
-      <w:proofErr w:type="spellEnd"/>
-      <w:r>
-        <w:rPr>
-          <w:rStyle w:val="Emphasis"/>
-        </w:rPr>
-        <w:t>.</w:t>
-      </w:r>
-      <w:r>
-        <w:rPr>
-          <w:rStyle w:val="Emphasis"/>
-        </w:rPr>
-        <w:t xml:space="preserve">  </w:t>
-      </w:r>
-    </w:p>
-    <w:p>
-      <w:pPr>
-        <w:rPr>
-          <w:rStyle w:val="Emphasis"/>
-        </w:rPr>
-      </w:pPr>
-    </w:p>
+        <w:t xml:space="preserve">.  </w:t>
+      </w:r>
+    </w:p>
+    <w:p/>
     <w:p>
       <w:pPr>
         <w:rPr>
@@ -534,9 +352,6 @@
         <w:t xml:space="preserve">of an article’s text where </w:t>
       </w:r>
       <w:r>
-        <w:rPr>
-          <w:rStyle w:val="Emphasis"/>
-        </w:rPr>
         <w:t>Emphasis</w:t>
       </w:r>
       <w:r>
@@ -695,7 +510,7 @@
           <w:noProof/>
         </w:rPr>
         <w:drawing>
-          <wp:inline distT="0" distB="0" distL="0" distR="0" wp14:anchorId="41141CED" wp14:editId="3BA67ED9">
+          <wp:inline distT="0" distB="0" distL="0" distR="0" wp14:anchorId="5D9BE230" wp14:editId="40413E9A">
             <wp:extent cx="7242048" cy="5294376"/>
             <wp:effectExtent l="0" t="0" r="0" b="1905"/>
             <wp:docPr id="497896173" name="Picture 1"/>
@@ -902,7 +717,7 @@
           <w:noProof/>
         </w:rPr>
         <w:drawing>
-          <wp:anchor distT="0" distB="0" distL="114300" distR="114300" simplePos="0" relativeHeight="251660290" behindDoc="0" locked="1" layoutInCell="1" allowOverlap="0" wp14:anchorId="7D5D20FF" wp14:editId="78C7D27D">
+          <wp:anchor distT="0" distB="0" distL="114300" distR="114300" simplePos="0" relativeHeight="251660290" behindDoc="0" locked="1" layoutInCell="1" allowOverlap="0" wp14:anchorId="220B7AC1" wp14:editId="2D710BAA">
             <wp:simplePos x="0" y="0"/>
             <wp:positionH relativeFrom="column">
               <wp:align>center</wp:align>
@@ -975,16 +790,35 @@
         <w:t xml:space="preserve">This is the </w:t>
       </w:r>
       <w:r>
-        <w:t>video caption using “</w:t>
-      </w:r>
-      <w:r>
-        <w:t>image-caption</w:t>
+        <w:t xml:space="preserve">video caption using </w:t>
+      </w:r>
+      <w:r>
+        <w:t>“I</w:t>
+      </w:r>
+      <w:r>
+        <w:t>mage-</w:t>
+      </w:r>
+      <w:r>
+        <w:t>C</w:t>
+      </w:r>
+      <w:r>
+        <w:t>aption</w:t>
       </w:r>
       <w:r>
         <w:t>” style</w:t>
       </w:r>
       <w:r>
         <w:t>.</w:t>
+      </w:r>
+    </w:p>
+    <w:p>
+      <w:pPr>
+        <w:pStyle w:val="Image-Caption"/>
+      </w:pPr>
+    </w:p>
+    <w:p>
+      <w:r>
+        <w:t xml:space="preserve">This is a “normal” paragraph situated between a video widget and an audio widget.  Note that both widgets use the “Media” style although it has little effect in a Word document.    </w:t>
       </w:r>
     </w:p>
     <w:p>
@@ -1005,29 +839,19 @@
     </w:p>
     <w:p>
       <w:pPr>
-        <w:tabs>
-          <w:tab w:val="left" w:pos="2320"/>
-        </w:tabs>
-        <w:rPr>
-          <w:rFonts w:ascii="Times New Roman" w:eastAsia="Times New Roman" w:hAnsi="Times New Roman" w:cs="Times New Roman"/>
-        </w:rPr>
-      </w:pPr>
-    </w:p>
-    <w:p>
-      <w:pPr>
-        <w:tabs>
-          <w:tab w:val="left" w:pos="2320"/>
-        </w:tabs>
-        <w:rPr>
-          <w:rFonts w:ascii="Times New Roman" w:eastAsia="Times New Roman" w:hAnsi="Times New Roman" w:cs="Times New Roman"/>
-        </w:rPr>
+        <w:pStyle w:val="Media"/>
+      </w:pPr>
+    </w:p>
+    <w:p>
+      <w:pPr>
+        <w:pStyle w:val="Media"/>
       </w:pPr>
       <w:r>
         <w:rPr>
           <w:noProof/>
         </w:rPr>
         <w:drawing>
-          <wp:anchor distT="0" distB="0" distL="114300" distR="114300" simplePos="0" relativeHeight="251661314" behindDoc="0" locked="1" layoutInCell="1" allowOverlap="0" wp14:anchorId="24E30F5B" wp14:editId="35D0D8F8">
+          <wp:anchor distT="0" distB="0" distL="114300" distR="114300" simplePos="0" relativeHeight="251661314" behindDoc="0" locked="1" layoutInCell="1" allowOverlap="0" wp14:anchorId="64D95285" wp14:editId="003FA963">
             <wp:simplePos x="0" y="0"/>
             <wp:positionH relativeFrom="column">
               <wp:align>center</wp:align>
@@ -1094,7 +918,19 @@
         <w:t>audio widget</w:t>
       </w:r>
       <w:r>
-        <w:t xml:space="preserve"> caption using “image-caption” style.</w:t>
+        <w:t xml:space="preserve"> caption using “</w:t>
+      </w:r>
+      <w:r>
+        <w:t>I</w:t>
+      </w:r>
+      <w:r>
+        <w:t>mage-</w:t>
+      </w:r>
+      <w:r>
+        <w:t>C</w:t>
+      </w:r>
+      <w:r>
+        <w:t>aption” style.</w:t>
       </w:r>
     </w:p>
     <w:p>
@@ -1137,7 +973,19 @@
         <w:t>Word templating is available for adding</w:t>
       </w:r>
       <w:r>
-        <w:t xml:space="preserve"> fixed-format text like poetry.   The following lorem-ipsum text uses whitespace and the “fixed-format” style to selectively position text.  </w:t>
+        <w:t xml:space="preserve"> fixed-format text like poetry.   The following lorem-ipsum text uses whitespace and the “</w:t>
+      </w:r>
+      <w:r>
+        <w:t>F</w:t>
+      </w:r>
+      <w:r>
+        <w:t>ixed-</w:t>
+      </w:r>
+      <w:r>
+        <w:t>F</w:t>
+      </w:r>
+      <w:r>
+        <w:t xml:space="preserve">ormat” style to selectively position text.  </w:t>
       </w:r>
     </w:p>
     <w:p>
@@ -1234,6 +1082,126 @@
       </w:r>
       <w:r>
         <w:t xml:space="preserve">Nunc viverra imperdiet enim. </w:t>
+      </w:r>
+    </w:p>
+    <w:p>
+      <w:pPr>
+        <w:ind w:left="2160" w:firstLine="720"/>
+        <w:rPr>
+          <w:noProof/>
+        </w:rPr>
+      </w:pPr>
+    </w:p>
+    <w:p>
+      <w:pPr>
+        <w:ind w:left="2160" w:firstLine="720"/>
+        <w:rPr>
+          <w:noProof/>
+        </w:rPr>
+      </w:pPr>
+    </w:p>
+    <w:p>
+      <w:pPr>
+        <w:pStyle w:val="Title"/>
+      </w:pPr>
+      <w:r>
+        <w:t xml:space="preserve">Interview or Transcript Text </w:t>
+      </w:r>
+      <w:r>
+        <w:t xml:space="preserve">  </w:t>
+      </w:r>
+    </w:p>
+    <w:p>
+      <w:r>
+        <w:rPr>
+          <w:b/>
+          <w:bCs/>
+        </w:rPr>
+        <w:t>Interviewer</w:t>
+      </w:r>
+      <w:r>
+        <w:t>:</w:t>
+      </w:r>
+      <w:r>
+        <w:t xml:space="preserve"> </w:t>
+      </w:r>
+      <w:r>
+        <w:t xml:space="preserve"> This is typical interview or transcript text in “Interview” style.  It features a “speaker” identifier followed by a colon then normal text. </w:t>
+      </w:r>
+    </w:p>
+    <w:p>
+      <w:pPr>
+        <w:rPr>
+          <w:sz w:val="24"/>
+        </w:rPr>
+      </w:pPr>
+    </w:p>
+    <w:p>
+      <w:pPr>
+        <w:pStyle w:val="Interview"/>
+      </w:pPr>
+      <w:r>
+        <w:rPr>
+          <w:b/>
+          <w:bCs/>
+        </w:rPr>
+        <w:t>Interviewee</w:t>
+      </w:r>
+      <w:r>
+        <w:t>:</w:t>
+      </w:r>
+      <w:r>
+        <w:t xml:space="preserve"> </w:t>
+      </w:r>
+      <w:r>
+        <w:t xml:space="preserve"> Using personal names or even initials in place of “Interviewer:” and “Interviewee:” is recommended.   This format can also be used for transcripts, especially where a “speaker” identifier is recommended.   </w:t>
+      </w:r>
+    </w:p>
+    <w:p>
+      <w:pPr>
+        <w:ind w:left="2160" w:firstLine="720"/>
+        <w:rPr>
+          <w:noProof/>
+        </w:rPr>
+      </w:pPr>
+    </w:p>
+    <w:p>
+      <w:pPr>
+        <w:ind w:left="2160" w:firstLine="720"/>
+        <w:rPr>
+          <w:noProof/>
+        </w:rPr>
+      </w:pPr>
+    </w:p>
+    <w:p>
+      <w:pPr>
+        <w:pStyle w:val="Title"/>
+      </w:pPr>
+      <w:r>
+        <w:t xml:space="preserve">This is a “List Paragraph” </w:t>
+      </w:r>
+      <w:r>
+        <w:t xml:space="preserve">   </w:t>
+      </w:r>
+    </w:p>
+    <w:p>
+      <w:pPr>
+        <w:pStyle w:val="ListParagraph"/>
+      </w:pPr>
+      <w:r>
+        <w:t>I</w:t>
+      </w:r>
+      <w:r>
+        <w:t xml:space="preserve"> didn’t create the “List Paragraph” style, it must have come from Microsoft.  I’m using it here just to see how it behaves.</w:t>
+      </w:r>
+      <w:r>
+        <w:t xml:space="preserve">  It’s basically just a “Normal” paragraph but indented by </w:t>
+      </w:r>
+      <w:r>
+        <w:t>0.5 inches throughout.  Might come in handy for something?</w:t>
+      </w:r>
+      <w:r>
+        <w:t xml:space="preserve">  </w:t>
       </w:r>
     </w:p>
     <w:p>
@@ -2503,17 +2471,6 @@
       <w:sz w:val="96"/>
     </w:rPr>
   </w:style>
-  <w:style w:type="character" w:styleId="Emphasis">
-    <w:name w:val="Emphasis"/>
-    <w:basedOn w:val="DefaultParagraphFont"/>
-    <w:uiPriority w:val="20"/>
-    <w:qFormat/>
-    <w:rsid w:val="00FF34B5"/>
-    <w:rPr>
-      <w:i/>
-      <w:iCs/>
-    </w:rPr>
-  </w:style>
   <w:style w:type="character" w:styleId="FollowedHyperlink">
     <w:name w:val="FollowedHyperlink"/>
     <w:basedOn w:val="DefaultParagraphFont"/>
@@ -2713,13 +2670,12 @@
   </w:style>
   <w:style w:type="paragraph" w:styleId="IntenseQuote">
     <w:name w:val="Intense Quote"/>
-    <w:aliases w:val="Pull Quote"/>
     <w:basedOn w:val="Normal"/>
     <w:next w:val="Normal"/>
     <w:link w:val="IntenseQuoteChar"/>
     <w:uiPriority w:val="30"/>
     <w:qFormat/>
-    <w:rsid w:val="009A20B1"/>
+    <w:rsid w:val="00BC220A"/>
     <w:pPr>
       <w:pBdr>
         <w:top w:val="single" w:sz="4" w:space="10" w:color="4472C4" w:themeColor="accent1"/>
@@ -2738,11 +2694,10 @@
   </w:style>
   <w:style w:type="character" w:customStyle="1" w:styleId="IntenseQuoteChar">
     <w:name w:val="Intense Quote Char"/>
-    <w:aliases w:val="Pull Quote Char"/>
     <w:basedOn w:val="DefaultParagraphFont"/>
     <w:link w:val="IntenseQuote"/>
     <w:uiPriority w:val="30"/>
-    <w:rsid w:val="009A20B1"/>
+    <w:rsid w:val="00BC220A"/>
     <w:rPr>
       <w:i/>
       <w:iCs/>
@@ -2762,16 +2717,15 @@
       <w:i/>
     </w:rPr>
   </w:style>
-  <w:style w:type="paragraph" w:customStyle="1" w:styleId="paragraph">
-    <w:name w:val="paragraph"/>
+  <w:style w:type="paragraph" w:customStyle="1" w:styleId="Emphasized-Paragraph">
+    <w:name w:val="Emphasized-Paragraph"/>
     <w:basedOn w:val="Normal"/>
-    <w:rsid w:val="006F26F4"/>
-    <w:pPr>
-      <w:spacing w:before="100" w:beforeAutospacing="1" w:after="100" w:afterAutospacing="1"/>
-    </w:pPr>
+    <w:next w:val="Normal"/>
+    <w:qFormat/>
+    <w:rsid w:val="00D93334"/>
     <w:rPr>
-      <w:rFonts w:ascii="Times New Roman" w:eastAsia="Times New Roman" w:hAnsi="Times New Roman" w:cs="Times New Roman"/>
-      <w:sz w:val="24"/>
+      <w:rFonts w:cs="Arial (Body CS)"/>
+      <w:i/>
     </w:rPr>
   </w:style>
   <w:style w:type="paragraph" w:customStyle="1" w:styleId="Fixed-Format">
@@ -2782,6 +2736,39 @@
     <w:rPr>
       <w:rFonts w:ascii="Courier New" w:hAnsi="Courier New" w:cs="Arial (Body CS)"/>
       <w:noProof/>
+    </w:rPr>
+  </w:style>
+  <w:style w:type="paragraph" w:styleId="NormalWeb">
+    <w:name w:val="Normal (Web)"/>
+    <w:basedOn w:val="Normal"/>
+    <w:uiPriority w:val="99"/>
+    <w:semiHidden/>
+    <w:unhideWhenUsed/>
+    <w:rsid w:val="00D535AB"/>
+    <w:pPr>
+      <w:spacing w:before="100" w:beforeAutospacing="1" w:after="100" w:afterAutospacing="1"/>
+    </w:pPr>
+    <w:rPr>
+      <w:rFonts w:ascii="Times New Roman" w:eastAsia="Times New Roman" w:hAnsi="Times New Roman" w:cs="Times New Roman"/>
+      <w:sz w:val="24"/>
+    </w:rPr>
+  </w:style>
+  <w:style w:type="paragraph" w:customStyle="1" w:styleId="Interview">
+    <w:name w:val="Interview"/>
+    <w:basedOn w:val="Normal"/>
+    <w:next w:val="Normal"/>
+    <w:qFormat/>
+    <w:rsid w:val="001368D8"/>
+  </w:style>
+  <w:style w:type="paragraph" w:customStyle="1" w:styleId="Media">
+    <w:name w:val="Media"/>
+    <w:basedOn w:val="Normal"/>
+    <w:next w:val="Image-Caption"/>
+    <w:qFormat/>
+    <w:rsid w:val="001368D8"/>
+    <w:rPr>
+      <w:rFonts w:ascii="Times New Roman" w:eastAsia="Times New Roman" w:hAnsi="Times New Roman" w:cs="Times New Roman"/>
+      <w:color w:val="000000" w:themeColor="text1"/>
     </w:rPr>
   </w:style>
 </w:styles>

</xml_diff>

<commit_message>
Progress, but lots of mysteries still.
</commit_message>
<xml_diff>
--- a/Submitted-Word-Documents/sample-from-generic-rootstalk-template/sample-from-generic-rootstalk-template.docx
+++ b/Submitted-Word-Documents/sample-from-generic-rootstalk-template/sample-from-generic-rootstalk-template.docx
@@ -54,7 +54,7 @@
           <w:noProof/>
         </w:rPr>
         <w:drawing>
-          <wp:anchor distT="0" distB="0" distL="114300" distR="114300" simplePos="0" relativeHeight="251659266" behindDoc="0" locked="0" layoutInCell="1" allowOverlap="0" wp14:anchorId="41B47F82" wp14:editId="448C8374">
+          <wp:anchor distT="0" distB="0" distL="114300" distR="114300" simplePos="0" relativeHeight="251659266" behindDoc="0" locked="0" layoutInCell="1" allowOverlap="0" wp14:anchorId="41B47F82" wp14:editId="70D7104C">
             <wp:simplePos x="0" y="0"/>
             <wp:positionH relativeFrom="column">
               <wp:posOffset>-351790</wp:posOffset>
@@ -503,14 +503,14 @@
     <w:p/>
     <w:p>
       <w:pPr>
-        <w:pStyle w:val="Article-Image"/>
+        <w:pStyle w:val="Video"/>
       </w:pPr>
       <w:r>
         <w:rPr>
           <w:noProof/>
         </w:rPr>
         <w:drawing>
-          <wp:inline distT="0" distB="0" distL="0" distR="0" wp14:anchorId="5D9BE230" wp14:editId="40413E9A">
+          <wp:inline distT="0" distB="0" distL="0" distR="0" wp14:anchorId="5D9BE230" wp14:editId="7C17B2FD">
             <wp:extent cx="7242048" cy="5294376"/>
             <wp:effectExtent l="0" t="0" r="0" b="1905"/>
             <wp:docPr id="497896173" name="Picture 1"/>
@@ -675,18 +675,13 @@
     </w:p>
     <w:p>
       <w:r>
-        <w:t>Word templating is available for adding media in the form of embedded audio or video playback</w:t>
-      </w:r>
-      <w:r>
-        <w:t>.</w:t>
-      </w:r>
-      <w:r>
-        <w:t xml:space="preserve">  While this is a “Normal” paragraph, the elements you see below are </w:t>
+        <w:t xml:space="preserve">Word templating is available for adding media in the form of embedded audio or video playback.  While this is a “Normal” paragraph, the elements you see below are </w:t>
       </w:r>
       <w:r>
         <w:t>15-second samples of video (.m4v) and audio (.mp3) captured from my screen while editing this template.</w:t>
       </w:r>
     </w:p>
+    <w:p/>
     <w:p>
       <w:pPr>
         <w:rPr>
@@ -697,25 +692,9 @@
     </w:p>
     <w:p>
       <w:pPr>
-        <w:rPr>
-          <w:rFonts w:ascii="Times New Roman" w:eastAsia="Times New Roman" w:hAnsi="Times New Roman" w:cs="Times New Roman"/>
-          <w:color w:val="000000" w:themeColor="text1"/>
-        </w:rPr>
-      </w:pPr>
-    </w:p>
-    <w:p>
-      <w:pPr>
-        <w:rPr>
-          <w:rFonts w:ascii="Times New Roman" w:eastAsia="Times New Roman" w:hAnsi="Times New Roman" w:cs="Times New Roman"/>
-          <w:color w:val="000000" w:themeColor="text1"/>
-        </w:rPr>
-      </w:pPr>
-      <w:r>
-        <w:rPr>
-          <w:i/>
-          <w:iCs/>
-          <w:noProof/>
-        </w:rPr>
+        <w:pStyle w:val="Video"/>
+      </w:pPr>
+      <w:r>
         <w:drawing>
           <wp:anchor distT="0" distB="0" distL="114300" distR="114300" simplePos="0" relativeHeight="251660290" behindDoc="0" locked="1" layoutInCell="1" allowOverlap="0" wp14:anchorId="220B7AC1" wp14:editId="2D710BAA">
             <wp:simplePos x="0" y="0"/>
@@ -784,53 +763,78 @@
     </w:p>
     <w:p>
       <w:pPr>
+        <w:pStyle w:val="Video-Caption"/>
+      </w:pPr>
+      <w:r>
+        <w:t xml:space="preserve">This is the video caption using </w:t>
+      </w:r>
+      <w:r>
+        <w:t>“</w:t>
+      </w:r>
+      <w:r>
+        <w:t>Video</w:t>
+      </w:r>
+      <w:r>
+        <w:t>-</w:t>
+      </w:r>
+      <w:r>
+        <w:t>C</w:t>
+      </w:r>
+      <w:r>
+        <w:t>aption” style.</w:t>
+      </w:r>
+    </w:p>
+    <w:p>
+      <w:pPr>
         <w:pStyle w:val="Image-Caption"/>
       </w:pPr>
-      <w:r>
-        <w:t xml:space="preserve">This is the </w:t>
-      </w:r>
-      <w:r>
-        <w:t xml:space="preserve">video caption using </w:t>
-      </w:r>
-      <w:r>
-        <w:t>“I</w:t>
-      </w:r>
-      <w:r>
-        <w:t>mage-</w:t>
-      </w:r>
-      <w:r>
-        <w:t>C</w:t>
-      </w:r>
-      <w:r>
-        <w:t>aption</w:t>
-      </w:r>
-      <w:r>
-        <w:t>” style</w:t>
-      </w:r>
-      <w:r>
-        <w:t>.</w:t>
-      </w:r>
-    </w:p>
-    <w:p>
-      <w:pPr>
-        <w:pStyle w:val="Image-Caption"/>
-      </w:pPr>
-    </w:p>
-    <w:p>
-      <w:r>
-        <w:t xml:space="preserve">This is a “normal” paragraph situated between a video widget and an audio widget.  Note that both widgets use the “Media” style although it has little effect in a Word document.    </w:t>
-      </w:r>
-    </w:p>
-    <w:p>
-      <w:pPr>
-        <w:tabs>
-          <w:tab w:val="left" w:pos="2320"/>
-        </w:tabs>
+    </w:p>
+    <w:p>
+      <w:pPr>
         <w:rPr>
           <w:rFonts w:ascii="Times New Roman" w:eastAsia="Times New Roman" w:hAnsi="Times New Roman" w:cs="Times New Roman"/>
         </w:rPr>
       </w:pPr>
       <w:r>
+        <w:t xml:space="preserve">This is a “normal” paragraph situated between a </w:t>
+      </w:r>
+      <w:r>
+        <w:t>“V</w:t>
+      </w:r>
+      <w:r>
+        <w:t>ideo</w:t>
+      </w:r>
+      <w:r>
+        <w:t>” styled</w:t>
+      </w:r>
+      <w:r>
+        <w:t xml:space="preserve"> widget </w:t>
+      </w:r>
+      <w:r>
+        <w:t xml:space="preserve">(with “Video-Caption”) </w:t>
+      </w:r>
+      <w:r>
+        <w:t xml:space="preserve">and an </w:t>
+      </w:r>
+      <w:r>
+        <w:t>“A</w:t>
+      </w:r>
+      <w:r>
+        <w:t>udio</w:t>
+      </w:r>
+      <w:r>
+        <w:t>” styled</w:t>
+      </w:r>
+      <w:r>
+        <w:t xml:space="preserve"> widget</w:t>
+      </w:r>
+      <w:r>
+        <w:t xml:space="preserve"> (with an “Audio-Caption”)</w:t>
+      </w:r>
+      <w:r>
+        <w:t xml:space="preserve">.  </w:t>
+      </w:r>
+      <w:r>
         <w:rPr>
           <w:rFonts w:ascii="Times New Roman" w:eastAsia="Times New Roman" w:hAnsi="Times New Roman" w:cs="Times New Roman"/>
         </w:rPr>
@@ -839,12 +843,12 @@
     </w:p>
     <w:p>
       <w:pPr>
-        <w:pStyle w:val="Media"/>
-      </w:pPr>
-    </w:p>
-    <w:p>
-      <w:pPr>
-        <w:pStyle w:val="Media"/>
+        <w:pStyle w:val="Video"/>
+      </w:pPr>
+    </w:p>
+    <w:p>
+      <w:pPr>
+        <w:pStyle w:val="Audio"/>
       </w:pPr>
       <w:r>
         <w:rPr>
@@ -909,22 +913,16 @@
     </w:p>
     <w:p>
       <w:pPr>
-        <w:pStyle w:val="Image-Caption"/>
-      </w:pPr>
-      <w:r>
-        <w:t xml:space="preserve">This is the </w:t>
-      </w:r>
-      <w:r>
-        <w:t>audio widget</w:t>
-      </w:r>
-      <w:r>
-        <w:t xml:space="preserve"> caption using “</w:t>
-      </w:r>
-      <w:r>
-        <w:t>I</w:t>
-      </w:r>
-      <w:r>
-        <w:t>mage-</w:t>
+        <w:pStyle w:val="Audio-Caption"/>
+      </w:pPr>
+      <w:r>
+        <w:t>This is the audio widget caption using “</w:t>
+      </w:r>
+      <w:r>
+        <w:t>Audio</w:t>
+      </w:r>
+      <w:r>
+        <w:t>-</w:t>
       </w:r>
       <w:r>
         <w:t>C</w:t>
@@ -954,13 +952,7 @@
         <w:pStyle w:val="Title"/>
       </w:pPr>
       <w:r>
-        <w:t>Adding</w:t>
-      </w:r>
-      <w:r>
-        <w:t xml:space="preserve"> Poetry or Fixed-Format Text </w:t>
-      </w:r>
-      <w:r>
-        <w:t xml:space="preserve"> </w:t>
+        <w:t xml:space="preserve">Adding Poetry or Fixed-Format Text  </w:t>
       </w:r>
     </w:p>
     <w:p>
@@ -970,10 +962,7 @@
         </w:tabs>
       </w:pPr>
       <w:r>
-        <w:t>Word templating is available for adding</w:t>
-      </w:r>
-      <w:r>
-        <w:t xml:space="preserve"> fixed-format text like poetry.   The following lorem-ipsum text uses whitespace and the “</w:t>
+        <w:t>Word templating is available for adding fixed-format text like poetry.   The following lorem-ipsum text uses whitespace and the “</w:t>
       </w:r>
       <w:r>
         <w:t>F</w:t>
@@ -1105,10 +1094,7 @@
         <w:pStyle w:val="Title"/>
       </w:pPr>
       <w:r>
-        <w:t xml:space="preserve">Interview or Transcript Text </w:t>
-      </w:r>
-      <w:r>
-        <w:t xml:space="preserve">  </w:t>
+        <w:t xml:space="preserve">Interview or Transcript Text   </w:t>
       </w:r>
     </w:p>
     <w:p>
@@ -1120,10 +1106,7 @@
         <w:t>Interviewer</w:t>
       </w:r>
       <w:r>
-        <w:t>:</w:t>
-      </w:r>
-      <w:r>
-        <w:t xml:space="preserve"> </w:t>
+        <w:t xml:space="preserve">: </w:t>
       </w:r>
       <w:r>
         <w:t xml:space="preserve"> This is typical interview or transcript text in “Interview” style.  It features a “speaker” identifier followed by a colon then normal text. </w:t>
@@ -1148,10 +1131,7 @@
         <w:t>Interviewee</w:t>
       </w:r>
       <w:r>
-        <w:t>:</w:t>
-      </w:r>
-      <w:r>
-        <w:t xml:space="preserve"> </w:t>
+        <w:t xml:space="preserve">: </w:t>
       </w:r>
       <w:r>
         <w:t xml:space="preserve"> Using personal names or even initials in place of “Interviewer:” and “Interviewee:” is recommended.   This format can also be used for transcripts, especially where a “speaker” identifier is recommended.   </w:t>
@@ -1178,10 +1158,7 @@
         <w:pStyle w:val="Title"/>
       </w:pPr>
       <w:r>
-        <w:t xml:space="preserve">This is a “List Paragraph” </w:t>
-      </w:r>
-      <w:r>
-        <w:t xml:space="preserve">   </w:t>
+        <w:t xml:space="preserve">This is a “List Paragraph”    </w:t>
       </w:r>
     </w:p>
     <w:p>
@@ -1189,10 +1166,7 @@
         <w:pStyle w:val="ListParagraph"/>
       </w:pPr>
       <w:r>
-        <w:t>I</w:t>
-      </w:r>
-      <w:r>
-        <w:t xml:space="preserve"> didn’t create the “List Paragraph” style, it must have come from Microsoft.  I’m using it here just to see how it behaves.</w:t>
+        <w:t>I didn’t create the “List Paragraph” style, it must have come from Microsoft.  I’m using it here just to see how it behaves.</w:t>
       </w:r>
       <w:r>
         <w:t xml:space="preserve">  It’s basically just a “Normal” paragraph but indented by </w:t>
@@ -2760,15 +2734,71 @@
     <w:qFormat/>
     <w:rsid w:val="001368D8"/>
   </w:style>
-  <w:style w:type="paragraph" w:customStyle="1" w:styleId="Media">
-    <w:name w:val="Media"/>
+  <w:style w:type="paragraph" w:customStyle="1" w:styleId="Video">
+    <w:name w:val="Video"/>
     <w:basedOn w:val="Normal"/>
     <w:next w:val="Image-Caption"/>
     <w:qFormat/>
-    <w:rsid w:val="001368D8"/>
+    <w:rsid w:val="00DD3480"/>
+    <w:pPr>
+      <w:jc w:val="center"/>
+    </w:pPr>
     <w:rPr>
       <w:rFonts w:ascii="Times New Roman" w:eastAsia="Times New Roman" w:hAnsi="Times New Roman" w:cs="Times New Roman"/>
       <w:color w:val="000000" w:themeColor="text1"/>
+    </w:rPr>
+  </w:style>
+  <w:style w:type="paragraph" w:customStyle="1" w:styleId="Video-Caption">
+    <w:name w:val="Video-Caption"/>
+    <w:basedOn w:val="Image-Caption"/>
+    <w:next w:val="Normal"/>
+    <w:qFormat/>
+    <w:rsid w:val="00DD3480"/>
+    <w:rPr>
+      <w:rFonts w:eastAsia="Times New Roman" w:cs="Times New Roman"/>
+      <w:color w:val="000000" w:themeColor="text1"/>
+    </w:rPr>
+  </w:style>
+  <w:style w:type="paragraph" w:customStyle="1" w:styleId="Audio">
+    <w:name w:val="Audio"/>
+    <w:basedOn w:val="Normal"/>
+    <w:next w:val="Audio-Caption"/>
+    <w:qFormat/>
+    <w:rsid w:val="00DD3480"/>
+    <w:pPr>
+      <w:tabs>
+        <w:tab w:val="left" w:pos="2320"/>
+      </w:tabs>
+      <w:jc w:val="center"/>
+    </w:pPr>
+    <w:rPr>
+      <w:rFonts w:ascii="Times New Roman" w:eastAsia="Times New Roman" w:hAnsi="Times New Roman" w:cs="Times New Roman"/>
+    </w:rPr>
+  </w:style>
+  <w:style w:type="paragraph" w:customStyle="1" w:styleId="Audio-Caption">
+    <w:name w:val="Audio-Caption"/>
+    <w:basedOn w:val="Image-Caption"/>
+    <w:next w:val="Normal"/>
+    <w:qFormat/>
+    <w:rsid w:val="00DD3480"/>
+  </w:style>
+  <w:style w:type="paragraph" w:styleId="Caption">
+    <w:name w:val="caption"/>
+    <w:basedOn w:val="Normal"/>
+    <w:next w:val="Normal"/>
+    <w:uiPriority w:val="35"/>
+    <w:unhideWhenUsed/>
+    <w:qFormat/>
+    <w:rsid w:val="00960CA6"/>
+    <w:pPr>
+      <w:spacing w:after="200"/>
+    </w:pPr>
+    <w:rPr>
+      <w:i/>
+      <w:iCs/>
+      <w:color w:val="44546A" w:themeColor="text2"/>
+      <w:sz w:val="18"/>
+      <w:szCs w:val="18"/>
     </w:rPr>
   </w:style>
 </w:styles>

</xml_diff>